<commit_message>
seeding proposals and ajax query for likes for posts
</commit_message>
<xml_diff>
--- a/Project-Assignment-Requirments.docx
+++ b/Project-Assignment-Requirments.docx
@@ -42,11 +42,13 @@
       <w:pPr>
         <w:pStyle w:val="Heading2"/>
         <w:rPr>
-          <w:lang w:val="en-GB"/>
-        </w:rPr>
-      </w:pPr>
-      <w:r>
-        <w:rPr>
+          <w:highlight w:val="lightGray"/>
+          <w:lang w:val="en-GB"/>
+        </w:rPr>
+      </w:pPr>
+      <w:r>
+        <w:rPr>
+          <w:highlight w:val="lightGray"/>
           <w:lang w:val="en-GB"/>
         </w:rPr>
         <w:t>General Requirements</w:t>
@@ -128,11 +130,13 @@
         </w:numPr>
         <w:spacing w:before="0" w:after="200"/>
         <w:rPr>
-          <w:lang w:val="en-GB"/>
-        </w:rPr>
-      </w:pPr>
-      <w:r>
-        <w:rPr>
+          <w:highlight w:val="lightGray"/>
+          <w:lang w:val="en-GB"/>
+        </w:rPr>
+      </w:pPr>
+      <w:r>
+        <w:rPr>
+          <w:highlight w:val="lightGray"/>
           <w:lang w:val="en-GB"/>
         </w:rPr>
         <w:t xml:space="preserve">The application must have at least </w:t>
@@ -141,35 +145,17 @@
         <w:rPr>
           <w:b/>
           <w:bCs/>
-          <w:lang w:val="en-GB"/>
-        </w:rPr>
-        <w:t>1</w:t>
-      </w:r>
-      <w:r>
-        <w:rPr>
-          <w:b/>
-          <w:bCs/>
-          <w:lang w:val="en-GB"/>
-        </w:rPr>
-        <w:t>0</w:t>
-      </w:r>
-      <w:r>
-        <w:rPr>
-          <w:lang w:val="en-GB"/>
-        </w:rPr>
-        <w:t xml:space="preserve"> </w:t>
-      </w:r>
-      <w:r>
-        <w:rPr>
-          <w:lang w:val="en-GB"/>
-        </w:rPr>
-        <w:t>web pages</w:t>
-      </w:r>
-      <w:r>
-        <w:rPr>
-          <w:lang w:val="en-GB"/>
-        </w:rPr>
-        <w:t xml:space="preserve"> (views)</w:t>
+          <w:highlight w:val="lightGray"/>
+          <w:lang w:val="en-GB"/>
+        </w:rPr>
+        <w:t>10</w:t>
+      </w:r>
+      <w:r>
+        <w:rPr>
+          <w:highlight w:val="lightGray"/>
+          <w:lang w:val="en-GB"/>
+        </w:rPr>
+        <w:t xml:space="preserve"> web pages (views)</w:t>
       </w:r>
     </w:p>
     <w:p>
@@ -181,11 +167,13 @@
         </w:numPr>
         <w:spacing w:before="0" w:after="200"/>
         <w:rPr>
-          <w:lang w:val="en-GB"/>
-        </w:rPr>
-      </w:pPr>
-      <w:r>
-        <w:rPr>
+          <w:highlight w:val="lightGray"/>
+          <w:lang w:val="en-GB"/>
+        </w:rPr>
+      </w:pPr>
+      <w:r>
+        <w:rPr>
+          <w:highlight w:val="lightGray"/>
           <w:lang w:val="en-GB"/>
         </w:rPr>
         <w:t xml:space="preserve">The application must have at least 5 </w:t>
@@ -193,6 +181,7 @@
       <w:r>
         <w:rPr>
           <w:b/>
+          <w:highlight w:val="lightGray"/>
           <w:lang w:val="en-GB"/>
         </w:rPr>
         <w:t>entity models</w:t>
@@ -207,11 +196,13 @@
         </w:numPr>
         <w:spacing w:before="0" w:after="200"/>
         <w:rPr>
-          <w:lang w:val="en-GB"/>
-        </w:rPr>
-      </w:pPr>
-      <w:r>
-        <w:rPr>
+          <w:highlight w:val="lightGray"/>
+          <w:lang w:val="en-GB"/>
+        </w:rPr>
+      </w:pPr>
+      <w:r>
+        <w:rPr>
+          <w:highlight w:val="lightGray"/>
           <w:lang w:val="en-GB"/>
         </w:rPr>
         <w:t xml:space="preserve">The application must have at least 5 </w:t>
@@ -220,6 +211,7 @@
         <w:rPr>
           <w:b/>
           <w:bCs/>
+          <w:highlight w:val="lightGray"/>
           <w:lang w:val="en-GB"/>
         </w:rPr>
         <w:t>controllers</w:t>
@@ -239,6 +231,7 @@
       </w:pPr>
       <w:r>
         <w:rPr>
+          <w:highlight w:val="lightGray"/>
           <w:lang w:val="en-GB"/>
         </w:rPr>
         <w:t xml:space="preserve">Use </w:t>
@@ -246,6 +239,7 @@
       <w:r>
         <w:rPr>
           <w:b/>
+          <w:highlight w:val="lightGray"/>
           <w:lang w:val="en-GB"/>
         </w:rPr>
         <w:t>Visual Studio</w:t>
@@ -253,20 +247,15 @@
       <w:r>
         <w:rPr>
           <w:b/>
+          <w:highlight w:val="lightGray"/>
+        </w:rPr>
+        <w:t xml:space="preserve"> 2019 /</w:t>
+      </w:r>
+      <w:r>
+        <w:rPr>
+          <w:b/>
         </w:rPr>
         <w:t xml:space="preserve"> </w:t>
-      </w:r>
-      <w:r>
-        <w:rPr>
-          <w:b/>
-        </w:rPr>
-        <w:t>201</w:t>
-      </w:r>
-      <w:r>
-        <w:rPr>
-          <w:b/>
-        </w:rPr>
-        <w:t xml:space="preserve">9 / </w:t>
       </w:r>
       <w:r>
         <w:rPr>
@@ -297,11 +286,13 @@
         </w:numPr>
         <w:spacing w:before="0" w:after="200"/>
         <w:rPr>
-          <w:lang w:val="en-GB"/>
-        </w:rPr>
-      </w:pPr>
-      <w:r>
-        <w:rPr>
+          <w:highlight w:val="darkGray"/>
+          <w:lang w:val="en-GB"/>
+        </w:rPr>
+      </w:pPr>
+      <w:r>
+        <w:rPr>
+          <w:highlight w:val="lightGray"/>
           <w:lang w:val="en-GB"/>
         </w:rPr>
         <w:t xml:space="preserve">Use the </w:t>
@@ -309,12 +300,14 @@
       <w:r>
         <w:rPr>
           <w:b/>
+          <w:highlight w:val="lightGray"/>
           <w:lang w:val="en-GB"/>
         </w:rPr>
         <w:t>Razor</w:t>
       </w:r>
       <w:r>
         <w:rPr>
+          <w:highlight w:val="lightGray"/>
           <w:lang w:val="en-GB"/>
         </w:rPr>
         <w:t xml:space="preserve"> template engine for generating the UI</w:t>
@@ -429,25 +422,42 @@
         </w:numPr>
         <w:spacing w:before="0" w:after="200"/>
         <w:rPr>
-          <w:lang w:val="en-GB"/>
-        </w:rPr>
-      </w:pPr>
-      <w:r>
-        <w:rPr>
-          <w:lang w:val="en-GB"/>
-        </w:rPr>
-        <w:t xml:space="preserve">Optionally, you could also use Web API to create a RESTful service and use JavaScript / TypeScript for the </w:t>
+          <w:highlight w:val="lightGray"/>
+          <w:lang w:val="en-GB"/>
+        </w:rPr>
+      </w:pPr>
+      <w:r>
+        <w:rPr>
+          <w:highlight w:val="darkGray"/>
+          <w:lang w:val="en-GB"/>
+        </w:rPr>
+        <w:t>Optionally, you could also use Web API to create a RESTful service and</w:t>
+      </w:r>
+      <w:r>
+        <w:rPr>
+          <w:lang w:val="en-GB"/>
+        </w:rPr>
+        <w:t xml:space="preserve"> </w:t>
+      </w:r>
+      <w:r>
+        <w:rPr>
+          <w:highlight w:val="lightGray"/>
+          <w:lang w:val="en-GB"/>
+        </w:rPr>
+        <w:t xml:space="preserve">use JavaScript / TypeScript for the </w:t>
       </w:r>
       <w:r>
         <w:rPr>
           <w:b/>
           <w:bCs/>
+          <w:highlight w:val="lightGray"/>
           <w:lang w:val="en-GB"/>
         </w:rPr>
         <w:t>Front-End</w:t>
       </w:r>
       <w:r>
         <w:rPr>
+          <w:highlight w:val="lightGray"/>
           <w:lang w:val="en-GB"/>
         </w:rPr>
         <w:t xml:space="preserve"> </w:t>
@@ -612,11 +622,13 @@
         </w:numPr>
         <w:spacing w:before="0" w:after="200"/>
         <w:rPr>
-          <w:lang w:val="en-GB"/>
-        </w:rPr>
-      </w:pPr>
-      <w:r>
-        <w:rPr>
+          <w:highlight w:val="lightGray"/>
+          <w:lang w:val="en-GB"/>
+        </w:rPr>
+      </w:pPr>
+      <w:r>
+        <w:rPr>
+          <w:highlight w:val="lightGray"/>
           <w:lang w:val="en-GB"/>
         </w:rPr>
         <w:t xml:space="preserve">Adapt the default </w:t>
@@ -624,26 +636,14 @@
       <w:r>
         <w:rPr>
           <w:b/>
-          <w:lang w:val="en-GB"/>
-        </w:rPr>
-        <w:t xml:space="preserve">ASP.NET </w:t>
-      </w:r>
-      <w:r>
-        <w:rPr>
-          <w:b/>
-          <w:lang w:val="en-GB"/>
-        </w:rPr>
-        <w:t>Core</w:t>
-      </w:r>
-      <w:r>
-        <w:rPr>
-          <w:b/>
-          <w:lang w:val="en-GB"/>
-        </w:rPr>
-        <w:t xml:space="preserve"> site template</w:t>
-      </w:r>
-      <w:r>
-        <w:rPr>
+          <w:highlight w:val="lightGray"/>
+          <w:lang w:val="en-GB"/>
+        </w:rPr>
+        <w:t>ASP.NET Core site template</w:t>
+      </w:r>
+      <w:r>
+        <w:rPr>
+          <w:highlight w:val="lightGray"/>
           <w:lang w:val="en-GB"/>
         </w:rPr>
         <w:t xml:space="preserve"> or get another free theme</w:t>
@@ -658,11 +658,13 @@
         </w:numPr>
         <w:spacing w:before="0" w:after="200"/>
         <w:rPr>
-          <w:lang w:val="en-GB"/>
-        </w:rPr>
-      </w:pPr>
-      <w:r>
-        <w:rPr>
+          <w:highlight w:val="lightGray"/>
+          <w:lang w:val="en-GB"/>
+        </w:rPr>
+      </w:pPr>
+      <w:r>
+        <w:rPr>
+          <w:highlight w:val="lightGray"/>
           <w:lang w:val="en-GB"/>
         </w:rPr>
         <w:t xml:space="preserve">Use responsive design based on </w:t>
@@ -670,20 +672,15 @@
       <w:r>
         <w:rPr>
           <w:b/>
-          <w:lang w:val="en-GB"/>
-        </w:rPr>
-        <w:t>Twitter Bootstrap</w:t>
+          <w:highlight w:val="lightGray"/>
+          <w:lang w:val="en-GB"/>
+        </w:rPr>
+        <w:t xml:space="preserve">Twitter Bootstrap </w:t>
       </w:r>
       <w:r>
         <w:rPr>
           <w:b/>
-          <w:lang w:val="en-GB"/>
-        </w:rPr>
-        <w:t xml:space="preserve"> </w:t>
-      </w:r>
-      <w:r>
-        <w:rPr>
-          <w:b/>
+          <w:highlight w:val="lightGray"/>
         </w:rPr>
         <w:t>/ Google Material design</w:t>
       </w:r>
@@ -697,10 +694,14 @@
         </w:numPr>
         <w:spacing w:before="0" w:after="200"/>
         <w:rPr>
-          <w:lang w:val="en-GB"/>
-        </w:rPr>
-      </w:pPr>
-      <w:r>
+          <w:highlight w:val="lightGray"/>
+          <w:lang w:val="en-GB"/>
+        </w:rPr>
+      </w:pPr>
+      <w:r>
+        <w:rPr>
+          <w:highlight w:val="lightGray"/>
+        </w:rPr>
         <w:t>Or just design your own</w:t>
       </w:r>
     </w:p>
@@ -825,11 +826,13 @@
         </w:numPr>
         <w:spacing w:before="0" w:after="200"/>
         <w:rPr>
-          <w:lang w:val="en-GB"/>
-        </w:rPr>
-      </w:pPr>
-      <w:r>
-        <w:rPr>
+          <w:highlight w:val="darkGray"/>
+          <w:lang w:val="en-GB"/>
+        </w:rPr>
+      </w:pPr>
+      <w:r>
+        <w:rPr>
+          <w:highlight w:val="darkGray"/>
           <w:lang w:val="en-GB"/>
         </w:rPr>
         <w:t>If you need, implement your own user management system</w:t>
@@ -844,11 +847,13 @@
         </w:numPr>
         <w:spacing w:before="0" w:after="200"/>
         <w:rPr>
-          <w:lang w:val="en-GB"/>
-        </w:rPr>
-      </w:pPr>
-      <w:r>
-        <w:rPr>
+          <w:highlight w:val="lightGray"/>
+          <w:lang w:val="en-GB"/>
+        </w:rPr>
+      </w:pPr>
+      <w:r>
+        <w:rPr>
+          <w:highlight w:val="lightGray"/>
           <w:lang w:val="en-GB"/>
         </w:rPr>
         <w:t xml:space="preserve">Optionally, use </w:t>
@@ -856,6 +861,7 @@
       <w:r>
         <w:rPr>
           <w:b/>
+          <w:highlight w:val="lightGray"/>
           <w:lang w:val="en-GB"/>
         </w:rPr>
         <w:t xml:space="preserve">AJAX </w:t>
@@ -863,6 +869,7 @@
       <w:r>
         <w:rPr>
           <w:bCs/>
+          <w:highlight w:val="lightGray"/>
           <w:lang w:val="en-GB"/>
         </w:rPr>
         <w:t>request to asynchronously load and display data</w:t>
@@ -870,6 +877,7 @@
       <w:r>
         <w:rPr>
           <w:b/>
+          <w:highlight w:val="lightGray"/>
           <w:lang w:val="en-GB"/>
         </w:rPr>
         <w:t xml:space="preserve"> </w:t>
@@ -877,26 +885,14 @@
       <w:r>
         <w:rPr>
           <w:bCs/>
-          <w:lang w:val="en-GB"/>
-        </w:rPr>
-        <w:t>somewh</w:t>
-      </w:r>
-      <w:r>
-        <w:rPr>
-          <w:bCs/>
-          <w:lang w:val="en-GB"/>
-        </w:rPr>
-        <w:t>er</w:t>
-      </w:r>
-      <w:r>
-        <w:rPr>
-          <w:bCs/>
-          <w:lang w:val="en-GB"/>
-        </w:rPr>
-        <w:t>e in</w:t>
-      </w:r>
-      <w:r>
-        <w:rPr>
+          <w:highlight w:val="lightGray"/>
+          <w:lang w:val="en-GB"/>
+        </w:rPr>
+        <w:t>somewhere in</w:t>
+      </w:r>
+      <w:r>
+        <w:rPr>
+          <w:highlight w:val="lightGray"/>
           <w:lang w:val="en-GB"/>
         </w:rPr>
         <w:t xml:space="preserve"> your application</w:t>
@@ -1056,11 +1052,13 @@
         </w:numPr>
         <w:spacing w:before="0" w:after="200"/>
         <w:rPr>
-          <w:lang w:val="en-GB"/>
-        </w:rPr>
-      </w:pPr>
-      <w:r>
-        <w:rPr>
+          <w:highlight w:val="lightGray"/>
+          <w:lang w:val="en-GB"/>
+        </w:rPr>
+      </w:pPr>
+      <w:r>
+        <w:rPr>
+          <w:highlight w:val="lightGray"/>
           <w:lang w:val="en-GB"/>
         </w:rPr>
         <w:t xml:space="preserve">Both </w:t>
@@ -1068,12 +1066,14 @@
       <w:r>
         <w:rPr>
           <w:b/>
+          <w:highlight w:val="lightGray"/>
           <w:lang w:val="en-GB"/>
         </w:rPr>
         <w:t>client-side</w:t>
       </w:r>
       <w:r>
         <w:rPr>
+          <w:highlight w:val="lightGray"/>
           <w:lang w:val="en-GB"/>
         </w:rPr>
         <w:t xml:space="preserve"> and </w:t>
@@ -1081,12 +1081,14 @@
       <w:r>
         <w:rPr>
           <w:b/>
+          <w:highlight w:val="lightGray"/>
           <w:lang w:val="en-GB"/>
         </w:rPr>
         <w:t>server-side</w:t>
       </w:r>
       <w:r>
         <w:rPr>
+          <w:highlight w:val="lightGray"/>
           <w:lang w:val="en-GB"/>
         </w:rPr>
         <w:t>, even at the database(s)</w:t>
@@ -1104,11 +1106,13 @@
           <w:rStyle w:val="Strong"/>
           <w:b w:val="0"/>
           <w:bCs w:val="0"/>
-          <w:lang w:val="en-GB"/>
-        </w:rPr>
-      </w:pPr>
-      <w:r>
-        <w:rPr>
+          <w:highlight w:val="lightGray"/>
+          <w:lang w:val="en-GB"/>
+        </w:rPr>
+      </w:pPr>
+      <w:r>
+        <w:rPr>
+          <w:highlight w:val="lightGray"/>
           <w:lang w:val="en-GB"/>
         </w:rPr>
         <w:t xml:space="preserve">Handle correctly the special </w:t>
@@ -1116,12 +1120,14 @@
       <w:r>
         <w:rPr>
           <w:b/>
+          <w:highlight w:val="lightGray"/>
           <w:lang w:val="en-GB"/>
         </w:rPr>
         <w:t>HTML characters</w:t>
       </w:r>
       <w:r>
         <w:rPr>
+          <w:highlight w:val="lightGray"/>
           <w:lang w:val="en-GB"/>
         </w:rPr>
         <w:t xml:space="preserve"> and tags like </w:t>
@@ -1130,15 +1136,20 @@
         <w:rPr>
           <w:rStyle w:val="Strong"/>
           <w:noProof/>
+          <w:highlight w:val="lightGray"/>
         </w:rPr>
         <w:t>&lt;br /&gt;</w:t>
       </w:r>
       <w:r>
+        <w:rPr>
+          <w:highlight w:val="lightGray"/>
+        </w:rPr>
         <w:t xml:space="preserve"> and </w:t>
       </w:r>
       <w:r>
         <w:rPr>
           <w:rStyle w:val="Strong"/>
+          <w:highlight w:val="lightGray"/>
         </w:rPr>
         <w:t>&lt;script&gt;</w:t>
       </w:r>
@@ -1147,6 +1158,7 @@
           <w:rStyle w:val="Strong"/>
           <w:b w:val="0"/>
           <w:bCs w:val="0"/>
+          <w:highlight w:val="lightGray"/>
         </w:rPr>
         <w:t xml:space="preserve"> (escape special characters)</w:t>
       </w:r>
@@ -1223,6 +1235,7 @@
           <w:rStyle w:val="Strong"/>
           <w:b w:val="0"/>
           <w:bCs w:val="0"/>
+          <w:highlight w:val="lightGray"/>
           <w:lang w:val="en-GB"/>
         </w:rPr>
       </w:pPr>
@@ -1230,6 +1243,7 @@
         <w:rPr>
           <w:rStyle w:val="Strong"/>
           <w:b w:val="0"/>
+          <w:highlight w:val="lightGray"/>
           <w:lang w:val="en-GB"/>
         </w:rPr>
         <w:t xml:space="preserve">Optionally, use </w:t>
@@ -1238,15 +1252,9 @@
         <w:rPr>
           <w:rStyle w:val="Strong"/>
           <w:noProof/>
-        </w:rPr>
-        <w:t>AutoМapp</w:t>
-      </w:r>
-      <w:r>
-        <w:rPr>
-          <w:rStyle w:val="Strong"/>
-          <w:noProof/>
-        </w:rPr>
-        <w:t>ing</w:t>
+          <w:highlight w:val="lightGray"/>
+        </w:rPr>
+        <w:t>AutoМapping</w:t>
       </w:r>
     </w:p>
     <w:p>
@@ -1260,11 +1268,13 @@
         <w:rPr>
           <w:rStyle w:val="Strong"/>
           <w:b w:val="0"/>
+          <w:highlight w:val="lightGray"/>
         </w:rPr>
       </w:pPr>
       <w:r>
         <w:rPr>
           <w:rStyle w:val="Strong"/>
+          <w:highlight w:val="lightGray"/>
         </w:rPr>
         <w:t xml:space="preserve">Prevent </w:t>
       </w:r>
@@ -1272,12 +1282,14 @@
         <w:rPr>
           <w:rStyle w:val="Strong"/>
           <w:b w:val="0"/>
+          <w:highlight w:val="lightGray"/>
         </w:rPr>
         <w:t xml:space="preserve">from </w:t>
       </w:r>
       <w:r>
         <w:rPr>
           <w:rStyle w:val="Strong"/>
+          <w:highlight w:val="lightGray"/>
         </w:rPr>
         <w:t>security</w:t>
       </w:r>
@@ -1285,6 +1297,7 @@
         <w:rPr>
           <w:rStyle w:val="Strong"/>
           <w:b w:val="0"/>
+          <w:highlight w:val="lightGray"/>
         </w:rPr>
         <w:t xml:space="preserve"> </w:t>
       </w:r>
@@ -1292,6 +1305,7 @@
         <w:rPr>
           <w:rStyle w:val="Strong"/>
           <w:bCs w:val="0"/>
+          <w:highlight w:val="lightGray"/>
         </w:rPr>
         <w:t>vulnerabilities</w:t>
       </w:r>
@@ -1299,12 +1313,14 @@
         <w:rPr>
           <w:rStyle w:val="Strong"/>
           <w:b w:val="0"/>
+          <w:highlight w:val="lightGray"/>
         </w:rPr>
         <w:t xml:space="preserve"> like </w:t>
       </w:r>
       <w:r>
         <w:rPr>
           <w:rStyle w:val="Strong"/>
+          <w:highlight w:val="lightGray"/>
         </w:rPr>
         <w:t>SQL Injection</w:t>
       </w:r>
@@ -1312,12 +1328,14 @@
         <w:rPr>
           <w:rStyle w:val="Strong"/>
           <w:b w:val="0"/>
+          <w:highlight w:val="lightGray"/>
         </w:rPr>
         <w:t xml:space="preserve">, </w:t>
       </w:r>
       <w:r>
         <w:rPr>
           <w:rStyle w:val="Strong"/>
+          <w:highlight w:val="lightGray"/>
         </w:rPr>
         <w:t>XSS</w:t>
       </w:r>
@@ -1325,12 +1343,14 @@
         <w:rPr>
           <w:rStyle w:val="Strong"/>
           <w:b w:val="0"/>
+          <w:highlight w:val="lightGray"/>
         </w:rPr>
         <w:t xml:space="preserve">, </w:t>
       </w:r>
       <w:r>
         <w:rPr>
           <w:rStyle w:val="Strong"/>
+          <w:highlight w:val="lightGray"/>
         </w:rPr>
         <w:t>CSRF</w:t>
       </w:r>
@@ -1338,6 +1358,7 @@
         <w:rPr>
           <w:rStyle w:val="Strong"/>
           <w:b w:val="0"/>
+          <w:highlight w:val="lightGray"/>
         </w:rPr>
         <w:t>, parameter tampering, etc.</w:t>
       </w:r>
@@ -1551,24 +1572,15 @@
         </w:numPr>
         <w:spacing w:before="120" w:line="240" w:lineRule="auto"/>
         <w:jc w:val="both"/>
-      </w:pPr>
-      <w:r>
-        <w:t>Make the user interface (</w:t>
-      </w:r>
-      <w:r>
-        <w:t>UI)</w:t>
-      </w:r>
-      <w:r>
-        <w:t xml:space="preserve"> good-</w:t>
-      </w:r>
-      <w:r>
-        <w:t xml:space="preserve">looking </w:t>
-      </w:r>
-      <w:r>
-        <w:t xml:space="preserve">and </w:t>
-      </w:r>
-      <w:r>
-        <w:t>easy to use</w:t>
+        <w:rPr>
+          <w:highlight w:val="lightGray"/>
+        </w:rPr>
+      </w:pPr>
+      <w:r>
+        <w:rPr>
+          <w:highlight w:val="lightGray"/>
+        </w:rPr>
+        <w:t>Make the user interface (UI) good-looking and easy to use</w:t>
       </w:r>
     </w:p>
     <w:p>
@@ -1579,8 +1591,14 @@
         </w:numPr>
         <w:spacing w:before="120" w:line="240" w:lineRule="auto"/>
         <w:jc w:val="both"/>
-      </w:pPr>
-      <w:r>
+        <w:rPr>
+          <w:highlight w:val="lightGray"/>
+        </w:rPr>
+      </w:pPr>
+      <w:r>
+        <w:rPr>
+          <w:highlight w:val="lightGray"/>
+        </w:rPr>
         <w:t xml:space="preserve">If you provide a broken design, your Functionality Points will be sanctioned </w:t>
       </w:r>
     </w:p>
@@ -1592,8 +1610,14 @@
         </w:numPr>
         <w:spacing w:before="120" w:line="240" w:lineRule="auto"/>
         <w:jc w:val="both"/>
-      </w:pPr>
-      <w:r>
+        <w:rPr>
+          <w:highlight w:val="lightGray"/>
+        </w:rPr>
+      </w:pPr>
+      <w:r>
+        <w:rPr>
+          <w:highlight w:val="lightGray"/>
+        </w:rPr>
         <w:t>Support all major modern Web browsers</w:t>
       </w:r>
     </w:p>
@@ -1605,8 +1629,14 @@
         </w:numPr>
         <w:spacing w:before="120" w:line="240" w:lineRule="auto"/>
         <w:jc w:val="both"/>
-      </w:pPr>
-      <w:r>
+        <w:rPr>
+          <w:highlight w:val="lightGray"/>
+        </w:rPr>
+      </w:pPr>
+      <w:r>
+        <w:rPr>
+          <w:highlight w:val="lightGray"/>
+        </w:rPr>
         <w:t>Optionally, make the site as responsive as possible – think about tablets and smartphones</w:t>
       </w:r>
     </w:p>
@@ -1618,16 +1648,28 @@
         </w:numPr>
         <w:spacing w:before="120" w:line="240" w:lineRule="auto"/>
         <w:jc w:val="both"/>
-      </w:pPr>
-      <w:r>
+        <w:rPr>
+          <w:highlight w:val="lightGray"/>
+        </w:rPr>
+      </w:pPr>
+      <w:r>
+        <w:rPr>
+          <w:highlight w:val="lightGray"/>
+        </w:rPr>
         <w:t>Use Caching where appropriate</w:t>
       </w:r>
     </w:p>
     <w:p>
       <w:pPr>
         <w:pStyle w:val="Heading2"/>
-      </w:pPr>
-      <w:r>
+        <w:rPr>
+          <w:highlight w:val="lightGray"/>
+        </w:rPr>
+      </w:pPr>
+      <w:r>
+        <w:rPr>
+          <w:highlight w:val="lightGray"/>
+        </w:rPr>
         <w:t>Source Control</w:t>
       </w:r>
     </w:p>
@@ -1689,9 +1731,13 @@
         </w:numPr>
         <w:spacing w:before="120" w:line="240" w:lineRule="auto"/>
         <w:jc w:val="both"/>
-      </w:pPr>
-      <w:r>
-        <w:rPr>
+        <w:rPr>
+          <w:highlight w:val="lightGray"/>
+        </w:rPr>
+      </w:pPr>
+      <w:r>
+        <w:rPr>
+          <w:highlight w:val="lightGray"/>
           <w:lang w:val="en-GB"/>
         </w:rPr>
         <w:t>Submit a link to your public source code repository</w:t>
@@ -1706,9 +1752,13 @@
         </w:numPr>
         <w:spacing w:before="120" w:line="240" w:lineRule="auto"/>
         <w:jc w:val="both"/>
-      </w:pPr>
-      <w:r>
-        <w:rPr>
+        <w:rPr>
+          <w:highlight w:val="lightGray"/>
+        </w:rPr>
+      </w:pPr>
+      <w:r>
+        <w:rPr>
+          <w:highlight w:val="lightGray"/>
           <w:lang w:val="en-GB"/>
         </w:rPr>
         <w:t xml:space="preserve">You should have </w:t>
@@ -1717,12 +1767,14 @@
         <w:rPr>
           <w:b/>
           <w:bCs/>
+          <w:highlight w:val="lightGray"/>
           <w:lang w:val="en-GB"/>
         </w:rPr>
         <w:t>commits</w:t>
       </w:r>
       <w:r>
         <w:rPr>
+          <w:highlight w:val="lightGray"/>
           <w:lang w:val="en-GB"/>
         </w:rPr>
         <w:t xml:space="preserve"> in at least </w:t>
@@ -1731,12 +1783,14 @@
         <w:rPr>
           <w:b/>
           <w:bCs/>
+          <w:highlight w:val="lightGray"/>
           <w:lang w:val="en-GB"/>
         </w:rPr>
         <w:t>5 DIFFERENT</w:t>
       </w:r>
       <w:r>
         <w:rPr>
+          <w:highlight w:val="lightGray"/>
           <w:lang w:val="en-GB"/>
         </w:rPr>
         <w:t xml:space="preserve"> days</w:t>
@@ -1751,9 +1805,13 @@
         </w:numPr>
         <w:spacing w:before="120" w:line="240" w:lineRule="auto"/>
         <w:jc w:val="both"/>
-      </w:pPr>
-      <w:r>
-        <w:rPr>
+        <w:rPr>
+          <w:highlight w:val="lightGray"/>
+        </w:rPr>
+      </w:pPr>
+      <w:r>
+        <w:rPr>
+          <w:highlight w:val="lightGray"/>
           <w:lang w:val="en-GB"/>
         </w:rPr>
         <w:t xml:space="preserve">You should have at least </w:t>
@@ -1762,6 +1820,7 @@
         <w:rPr>
           <w:b/>
           <w:bCs/>
+          <w:highlight w:val="lightGray"/>
           <w:lang w:val="en-GB"/>
         </w:rPr>
         <w:t>20 commits</w:t>
@@ -2162,11 +2221,13 @@
         </w:numPr>
         <w:spacing w:before="0" w:after="200"/>
         <w:rPr>
-          <w:lang w:val="en-GB"/>
-        </w:rPr>
-      </w:pPr>
-      <w:r>
-        <w:rPr>
+          <w:highlight w:val="darkGray"/>
+          <w:lang w:val="en-GB"/>
+        </w:rPr>
+      </w:pPr>
+      <w:r>
+        <w:rPr>
+          <w:highlight w:val="darkGray"/>
           <w:lang w:val="en-GB"/>
         </w:rPr>
         <w:t xml:space="preserve">Use </w:t>
@@ -2175,12 +2236,14 @@
         <w:rPr>
           <w:b/>
           <w:bCs/>
+          <w:highlight w:val="darkGray"/>
           <w:lang w:val="en-GB"/>
         </w:rPr>
         <w:t>Front-End Frameworks</w:t>
       </w:r>
       <w:r>
         <w:rPr>
+          <w:highlight w:val="darkGray"/>
           <w:lang w:val="en-GB"/>
         </w:rPr>
         <w:t xml:space="preserve"> (like </w:t>
@@ -2189,12 +2252,14 @@
         <w:rPr>
           <w:b/>
           <w:bCs/>
+          <w:highlight w:val="darkGray"/>
           <w:lang w:val="en-GB"/>
         </w:rPr>
         <w:t>Angular</w:t>
       </w:r>
       <w:r>
         <w:rPr>
+          <w:highlight w:val="darkGray"/>
           <w:lang w:val="en-GB"/>
         </w:rPr>
         <w:t xml:space="preserve">, </w:t>
@@ -2203,12 +2268,14 @@
         <w:rPr>
           <w:b/>
           <w:bCs/>
+          <w:highlight w:val="darkGray"/>
           <w:lang w:val="en-GB"/>
         </w:rPr>
         <w:t>React</w:t>
       </w:r>
       <w:r>
         <w:rPr>
+          <w:highlight w:val="darkGray"/>
           <w:lang w:val="en-GB"/>
         </w:rPr>
         <w:t xml:space="preserve">, </w:t>
@@ -2218,12 +2285,14 @@
           <w:b/>
           <w:bCs/>
           <w:noProof/>
+          <w:highlight w:val="darkGray"/>
           <w:lang w:val="en-GB"/>
         </w:rPr>
         <w:t>Blazor</w:t>
       </w:r>
       <w:r>
         <w:rPr>
+          <w:highlight w:val="darkGray"/>
           <w:lang w:val="en-GB"/>
         </w:rPr>
         <w:t>)</w:t>
@@ -2487,17 +2556,15 @@
       <w:r>
         <w:rPr>
           <w:b/>
+          <w:highlight w:val="lightGray"/>
         </w:rPr>
         <w:t xml:space="preserve">Implementing controllers correctly </w:t>
       </w:r>
       <w:r>
-        <w:t>(</w:t>
-      </w:r>
-      <w:r>
-        <w:t>controllers should do only their work</w:t>
-      </w:r>
-      <w:r>
-        <w:t>)</w:t>
+        <w:rPr>
+          <w:highlight w:val="lightGray"/>
+        </w:rPr>
+        <w:t>(controllers should do only their work)</w:t>
       </w:r>
       <w:r>
         <w:rPr>
@@ -2521,17 +2588,15 @@
       <w:r>
         <w:rPr>
           <w:b/>
+          <w:highlight w:val="lightGray"/>
         </w:rPr>
         <w:t xml:space="preserve">Implementing views correctly </w:t>
       </w:r>
       <w:r>
-        <w:t>(using display</w:t>
-      </w:r>
-      <w:r>
-        <w:t xml:space="preserve"> and</w:t>
-      </w:r>
-      <w:r>
-        <w:t xml:space="preserve"> editor templates)</w:t>
+        <w:rPr>
+          <w:highlight w:val="lightGray"/>
+        </w:rPr>
+        <w:t>(using display and editor templates)</w:t>
       </w:r>
       <w:r>
         <w:rPr>
@@ -2589,38 +2654,18 @@
       <w:r>
         <w:rPr>
           <w:b/>
+          <w:highlight w:val="lightGray"/>
         </w:rPr>
         <w:t xml:space="preserve">Security </w:t>
       </w:r>
       <w:r>
-        <w:t>(</w:t>
-      </w:r>
-      <w:r>
-        <w:t xml:space="preserve">prevent </w:t>
-      </w:r>
-      <w:r>
-        <w:t xml:space="preserve">SQL </w:t>
-      </w:r>
-      <w:r>
-        <w:t>i</w:t>
-      </w:r>
-      <w:r>
-        <w:t xml:space="preserve">njection, XSS, CSRF, </w:t>
-      </w:r>
-      <w:r>
-        <w:t>p</w:t>
-      </w:r>
-      <w:r>
-        <w:t xml:space="preserve">arameter </w:t>
-      </w:r>
-      <w:r>
-        <w:t>t</w:t>
-      </w:r>
-      <w:r>
-        <w:t>ampering</w:t>
-      </w:r>
-      <w:r>
-        <w:t>, etc.</w:t>
+        <w:rPr>
+          <w:highlight w:val="lightGray"/>
+        </w:rPr>
+        <w:t>(prevent SQL injection, XSS, CSRF, parameter tampering, etc</w:t>
+      </w:r>
+      <w:r>
+        <w:t>.</w:t>
       </w:r>
       <w:r>
         <w:t>)</w:t>
@@ -2647,10 +2692,14 @@
       <w:r>
         <w:rPr>
           <w:b/>
+          <w:highlight w:val="lightGray"/>
         </w:rPr>
         <w:t xml:space="preserve">Data validation </w:t>
       </w:r>
       <w:r>
+        <w:rPr>
+          <w:highlight w:val="lightGray"/>
+        </w:rPr>
         <w:t>(validation in the models and input models)</w:t>
       </w:r>
       <w:r>
@@ -2672,35 +2721,18 @@
       <w:r>
         <w:rPr>
           <w:b/>
-        </w:rPr>
-        <w:t xml:space="preserve">Code </w:t>
-      </w:r>
-      <w:r>
-        <w:rPr>
-          <w:b/>
-        </w:rPr>
-        <w:t>q</w:t>
-      </w:r>
-      <w:r>
-        <w:rPr>
-          <w:b/>
-        </w:rPr>
-        <w:t>uality</w:t>
-      </w:r>
-      <w:r>
-        <w:t xml:space="preserve"> (well-structured code, </w:t>
-      </w:r>
-      <w:r>
-        <w:t>following the MVC pattern</w:t>
-      </w:r>
-      <w:r>
-        <w:t xml:space="preserve">, </w:t>
-      </w:r>
-      <w:r>
-        <w:t>following SOLID principles</w:t>
-      </w:r>
-      <w:r>
-        <w:t xml:space="preserve">, etc.) – </w:t>
+          <w:highlight w:val="lightGray"/>
+        </w:rPr>
+        <w:t>Code quality</w:t>
+      </w:r>
+      <w:r>
+        <w:rPr>
+          <w:highlight w:val="lightGray"/>
+        </w:rPr>
+        <w:t xml:space="preserve"> (well-structured code, following the MVC pattern, following SOLID principles, etc.)</w:t>
+      </w:r>
+      <w:r>
+        <w:t xml:space="preserve"> – </w:t>
       </w:r>
       <w:r>
         <w:rPr>
@@ -9695,6 +9727,7 @@
     <w:lsdException w:name="HTML Sample" w:semiHidden="1" w:unhideWhenUsed="1"/>
     <w:lsdException w:name="HTML Typewriter" w:semiHidden="1" w:unhideWhenUsed="1"/>
     <w:lsdException w:name="HTML Variable" w:semiHidden="1" w:unhideWhenUsed="1"/>
+    <w:lsdException w:name="Normal Table" w:semiHidden="1" w:unhideWhenUsed="1"/>
     <w:lsdException w:name="annotation subject" w:semiHidden="1" w:unhideWhenUsed="1"/>
     <w:lsdException w:name="No List" w:semiHidden="1" w:unhideWhenUsed="1"/>
     <w:lsdException w:name="Outline List 1" w:semiHidden="1" w:unhideWhenUsed="1"/>
@@ -9737,8 +9770,11 @@
     <w:lsdException w:name="Table Contemporary" w:semiHidden="1" w:unhideWhenUsed="1"/>
     <w:lsdException w:name="Table Elegant" w:semiHidden="1" w:unhideWhenUsed="1"/>
     <w:lsdException w:name="Table Professional" w:semiHidden="1" w:unhideWhenUsed="1"/>
+    <w:lsdException w:name="Table Subtle 1" w:semiHidden="1" w:unhideWhenUsed="1"/>
     <w:lsdException w:name="Table Subtle 2" w:semiHidden="1" w:unhideWhenUsed="1"/>
     <w:lsdException w:name="Table Web 1" w:semiHidden="1" w:unhideWhenUsed="1"/>
+    <w:lsdException w:name="Table Web 2" w:semiHidden="1" w:unhideWhenUsed="1"/>
+    <w:lsdException w:name="Table Web 3" w:semiHidden="1" w:unhideWhenUsed="1"/>
     <w:lsdException w:name="Balloon Text" w:semiHidden="1" w:unhideWhenUsed="1"/>
     <w:lsdException w:name="Table Grid" w:uiPriority="59"/>
     <w:lsdException w:name="Table Theme" w:semiHidden="1" w:unhideWhenUsed="1"/>

</xml_diff>